<commit_message>
Updated Test Data and import screen
</commit_message>
<xml_diff>
--- a/rs-ij-plugin-v1/RainbowSTORM Test/RainbowSTORM Test Data.docx
+++ b/rs-ij-plugin-v1/RainbowSTORM Test/RainbowSTORM Test Data.docx
@@ -2399,17 +2399,7 @@
           <w:sz w:val="24"/>
           <w:szCs w:val="24"/>
         </w:rPr>
-        <w:t xml:space="preserve"> ‘…’</w:t>
-      </w:r>
-      <w:bookmarkStart w:id="0" w:name="_GoBack"/>
-      <w:bookmarkEnd w:id="0"/>
-      <w:r>
-        <w:rPr>
-          <w:rFonts w:ascii="Times New Roman" w:eastAsia="Times New Roman" w:hAnsi="Times New Roman" w:cs="Times New Roman"/>
-          <w:sz w:val="24"/>
-          <w:szCs w:val="24"/>
-        </w:rPr>
-        <w:t xml:space="preserve"> button</w:t>
+        <w:t xml:space="preserve"> ‘…’ button</w:t>
       </w:r>
       <w:r>
         <w:rPr>
@@ -3814,32 +3804,66 @@
           <w:sz w:val="24"/>
           <w:szCs w:val="24"/>
         </w:rPr>
-        <w:t xml:space="preserve">parameters to the values used for analysis. If no cropping information is entered the image will be automatically   </w:t>
-      </w:r>
-      <w:r>
-        <w:rPr>
-          <w:rFonts w:ascii="Times New Roman" w:eastAsia="Times New Roman" w:hAnsi="Times New Roman" w:cs="Times New Roman"/>
-          <w:sz w:val="24"/>
-          <w:szCs w:val="24"/>
-        </w:rPr>
-        <w:t>and Cropping Parameters: The camera setup parameters and the cropping</w:t>
-      </w:r>
-      <w:r>
-        <w:rPr>
-          <w:rFonts w:ascii="Times New Roman" w:eastAsia="Times New Roman" w:hAnsi="Times New Roman" w:cs="Times New Roman"/>
-          <w:sz w:val="24"/>
-          <w:szCs w:val="24"/>
-        </w:rPr>
-        <w:t xml:space="preserve"> parameters</w:t>
-      </w:r>
-      <w:r>
-        <w:rPr>
-          <w:rFonts w:ascii="Times New Roman" w:eastAsia="Times New Roman" w:hAnsi="Times New Roman" w:cs="Times New Roman"/>
-          <w:sz w:val="24"/>
-          <w:szCs w:val="24"/>
-        </w:rPr>
-        <w:t xml:space="preserve"> can be manually input, or the previously saved parameters can be loaded.</w:t>
-      </w:r>
+        <w:t>parameters to the values used for analysis</w:t>
+      </w:r>
+      <w:r>
+        <w:rPr>
+          <w:rFonts w:ascii="Times New Roman" w:eastAsia="Times New Roman" w:hAnsi="Times New Roman" w:cs="Times New Roman"/>
+          <w:sz w:val="24"/>
+          <w:szCs w:val="24"/>
+        </w:rPr>
+        <w:t xml:space="preserve"> </w:t>
+      </w:r>
+      <w:r>
+        <w:rPr>
+          <w:rFonts w:ascii="Times New Roman" w:eastAsia="Times New Roman" w:hAnsi="Times New Roman" w:cs="Times New Roman"/>
+          <w:sz w:val="24"/>
+          <w:szCs w:val="24"/>
+        </w:rPr>
+        <w:t xml:space="preserve">or </w:t>
+      </w:r>
+      <w:r>
+        <w:rPr>
+          <w:rFonts w:ascii="Times New Roman" w:eastAsia="Times New Roman" w:hAnsi="Times New Roman" w:cs="Times New Roman"/>
+          <w:sz w:val="24"/>
+          <w:szCs w:val="24"/>
+        </w:rPr>
+        <w:t xml:space="preserve">load </w:t>
+      </w:r>
+      <w:r>
+        <w:rPr>
+          <w:rFonts w:ascii="Times New Roman" w:eastAsia="Times New Roman" w:hAnsi="Times New Roman" w:cs="Times New Roman"/>
+          <w:sz w:val="24"/>
+          <w:szCs w:val="24"/>
+        </w:rPr>
+        <w:t xml:space="preserve">the previously saved </w:t>
+      </w:r>
+      <w:r>
+        <w:rPr>
+          <w:rFonts w:ascii="Times New Roman" w:eastAsia="Times New Roman" w:hAnsi="Times New Roman" w:cs="Times New Roman"/>
+          <w:sz w:val="24"/>
+          <w:szCs w:val="24"/>
+        </w:rPr>
+        <w:t xml:space="preserve">camera setup </w:t>
+      </w:r>
+      <w:r>
+        <w:rPr>
+          <w:rFonts w:ascii="Times New Roman" w:eastAsia="Times New Roman" w:hAnsi="Times New Roman" w:cs="Times New Roman"/>
+          <w:sz w:val="24"/>
+          <w:szCs w:val="24"/>
+        </w:rPr>
+        <w:t>parameters</w:t>
+      </w:r>
+      <w:r>
+        <w:rPr>
+          <w:rFonts w:ascii="Times New Roman" w:eastAsia="Times New Roman" w:hAnsi="Times New Roman" w:cs="Times New Roman"/>
+          <w:sz w:val="24"/>
+          <w:szCs w:val="24"/>
+        </w:rPr>
+        <w:t>.</w:t>
+      </w:r>
+      <w:bookmarkStart w:id="0" w:name="_GoBack"/>
+      <w:bookmarkEnd w:id="0"/>
     </w:p>
     <w:p>
       <w:pPr>

</xml_diff>

<commit_message>
Resolved window closing issue
</commit_message>
<xml_diff>
--- a/rs-ij-plugin-v1/RainbowSTORM Test/RainbowSTORM Test Data.docx
+++ b/rs-ij-plugin-v1/RainbowSTORM Test/RainbowSTORM Test Data.docx
@@ -13,6 +13,7 @@
           <w:szCs w:val="24"/>
         </w:rPr>
       </w:pPr>
+      <w:proofErr w:type="spellStart"/>
       <w:r>
         <w:rPr>
           <w:rFonts w:ascii="Times New Roman" w:hAnsi="Times New Roman" w:cs="Times New Roman"/>
@@ -22,7 +23,30 @@
           <w:sz w:val="24"/>
           <w:szCs w:val="24"/>
         </w:rPr>
-        <w:t>RainbowSTORM Test Data</w:t>
+        <w:t>RainbowSTORM</w:t>
+      </w:r>
+      <w:proofErr w:type="spellEnd"/>
+      <w:r>
+        <w:rPr>
+          <w:rFonts w:ascii="Times New Roman" w:hAnsi="Times New Roman" w:cs="Times New Roman"/>
+          <w:b/>
+          <w:bCs/>
+          <w:color w:val="000000" w:themeColor="text1"/>
+          <w:sz w:val="24"/>
+          <w:szCs w:val="24"/>
+        </w:rPr>
+        <w:t xml:space="preserve"> T</w:t>
+      </w:r>
+      <w:r>
+        <w:rPr>
+          <w:rFonts w:ascii="Times New Roman" w:hAnsi="Times New Roman" w:cs="Times New Roman"/>
+          <w:b/>
+          <w:bCs/>
+          <w:color w:val="000000" w:themeColor="text1"/>
+          <w:sz w:val="24"/>
+          <w:szCs w:val="24"/>
+        </w:rPr>
+        <w:t>utorial</w:t>
       </w:r>
     </w:p>
     <w:p>
@@ -48,7 +72,27 @@
           <w:sz w:val="24"/>
           <w:szCs w:val="24"/>
         </w:rPr>
-        <w:t xml:space="preserve">Install RainbowSTORM </w:t>
+        <w:t xml:space="preserve">Install </w:t>
+      </w:r>
+      <w:proofErr w:type="spellStart"/>
+      <w:r>
+        <w:rPr>
+          <w:rFonts w:ascii="Times New Roman" w:hAnsi="Times New Roman" w:cs="Times New Roman"/>
+          <w:color w:val="000000" w:themeColor="text1"/>
+          <w:sz w:val="24"/>
+          <w:szCs w:val="24"/>
+        </w:rPr>
+        <w:t>RainbowSTORM</w:t>
+      </w:r>
+      <w:proofErr w:type="spellEnd"/>
+      <w:r>
+        <w:rPr>
+          <w:rFonts w:ascii="Times New Roman" w:hAnsi="Times New Roman" w:cs="Times New Roman"/>
+          <w:color w:val="000000" w:themeColor="text1"/>
+          <w:sz w:val="24"/>
+          <w:szCs w:val="24"/>
+        </w:rPr>
+        <w:t xml:space="preserve"> </w:t>
       </w:r>
     </w:p>
     <w:p>
@@ -74,8 +118,9 @@
           <w:sz w:val="24"/>
           <w:szCs w:val="24"/>
         </w:rPr>
-        <w:t>Download the RainbowSTORM plugin (</w:t>
-      </w:r>
+        <w:t xml:space="preserve">Download the </w:t>
+      </w:r>
+      <w:proofErr w:type="spellStart"/>
       <w:r>
         <w:rPr>
           <w:rFonts w:ascii="Times New Roman" w:eastAsia="Times New Roman" w:hAnsi="Times New Roman" w:cs="Times New Roman"/>
@@ -83,6 +128,54 @@
           <w:sz w:val="24"/>
           <w:szCs w:val="24"/>
         </w:rPr>
+        <w:t>RainbowSTORM</w:t>
+      </w:r>
+      <w:proofErr w:type="spellEnd"/>
+      <w:r>
+        <w:rPr>
+          <w:rFonts w:ascii="Times New Roman" w:eastAsia="Times New Roman" w:hAnsi="Times New Roman" w:cs="Times New Roman"/>
+          <w:color w:val="000000" w:themeColor="text1"/>
+          <w:sz w:val="24"/>
+          <w:szCs w:val="24"/>
+        </w:rPr>
+        <w:t xml:space="preserve"> </w:t>
+      </w:r>
+      <w:bookmarkStart w:id="0" w:name="_GoBack"/>
+      <w:r>
+        <w:rPr>
+          <w:rFonts w:ascii="Times New Roman" w:eastAsia="Times New Roman" w:hAnsi="Times New Roman" w:cs="Times New Roman"/>
+          <w:color w:val="000000" w:themeColor="text1"/>
+          <w:sz w:val="24"/>
+          <w:szCs w:val="24"/>
+        </w:rPr>
+        <w:t>plug</w:t>
+      </w:r>
+      <w:bookmarkEnd w:id="0"/>
+      <w:r>
+        <w:rPr>
+          <w:rFonts w:ascii="Times New Roman" w:eastAsia="Times New Roman" w:hAnsi="Times New Roman" w:cs="Times New Roman"/>
+          <w:color w:val="000000" w:themeColor="text1"/>
+          <w:sz w:val="24"/>
+          <w:szCs w:val="24"/>
+        </w:rPr>
+        <w:t>-</w:t>
+      </w:r>
+      <w:r>
+        <w:rPr>
+          <w:rFonts w:ascii="Times New Roman" w:eastAsia="Times New Roman" w:hAnsi="Times New Roman" w:cs="Times New Roman"/>
+          <w:color w:val="000000" w:themeColor="text1"/>
+          <w:sz w:val="24"/>
+          <w:szCs w:val="24"/>
+        </w:rPr>
+        <w:t>in (</w:t>
+      </w:r>
+      <w:r>
+        <w:rPr>
+          <w:rFonts w:ascii="Times New Roman" w:eastAsia="Times New Roman" w:hAnsi="Times New Roman" w:cs="Times New Roman"/>
+          <w:color w:val="000000" w:themeColor="text1"/>
+          <w:sz w:val="24"/>
+          <w:szCs w:val="24"/>
+        </w:rPr>
         <w:t>Rainbow_STORM</w:t>
       </w:r>
       <w:r>
@@ -142,8 +235,19 @@
           <w:sz w:val="24"/>
           <w:szCs w:val="24"/>
         </w:rPr>
-        <w:t>Verify the successful installation of RainbowSTORM</w:t>
-      </w:r>
+        <w:t xml:space="preserve">Verify the successful installation of </w:t>
+      </w:r>
+      <w:proofErr w:type="spellStart"/>
+      <w:r>
+        <w:rPr>
+          <w:rFonts w:ascii="Times New Roman" w:eastAsia="Times New Roman" w:hAnsi="Times New Roman" w:cs="Times New Roman"/>
+          <w:color w:val="000000" w:themeColor="text1"/>
+          <w:sz w:val="24"/>
+          <w:szCs w:val="24"/>
+        </w:rPr>
+        <w:t>RainbowSTORM</w:t>
+      </w:r>
+      <w:proofErr w:type="spellEnd"/>
     </w:p>
     <w:p>
       <w:pPr>
@@ -192,7 +296,27 @@
           <w:sz w:val="24"/>
           <w:szCs w:val="24"/>
         </w:rPr>
-        <w:t>Locate RainbowSTORM under the Plugins menu</w:t>
+        <w:t xml:space="preserve">Locate </w:t>
+      </w:r>
+      <w:proofErr w:type="spellStart"/>
+      <w:r>
+        <w:rPr>
+          <w:rFonts w:ascii="Times New Roman" w:eastAsia="Times New Roman" w:hAnsi="Times New Roman" w:cs="Times New Roman"/>
+          <w:color w:val="000000" w:themeColor="text1"/>
+          <w:sz w:val="24"/>
+          <w:szCs w:val="24"/>
+        </w:rPr>
+        <w:t>RainbowSTORM</w:t>
+      </w:r>
+      <w:proofErr w:type="spellEnd"/>
+      <w:r>
+        <w:rPr>
+          <w:rFonts w:ascii="Times New Roman" w:eastAsia="Times New Roman" w:hAnsi="Times New Roman" w:cs="Times New Roman"/>
+          <w:color w:val="000000" w:themeColor="text1"/>
+          <w:sz w:val="24"/>
+          <w:szCs w:val="24"/>
+        </w:rPr>
+        <w:t xml:space="preserve"> under the Plugins menu</w:t>
       </w:r>
     </w:p>
     <w:p>
@@ -218,8 +342,19 @@
           <w:sz w:val="24"/>
           <w:szCs w:val="24"/>
         </w:rPr>
-        <w:t>Download and install the latest version of ThunderSTORM</w:t>
-      </w:r>
+        <w:t xml:space="preserve">Download and install the latest version of </w:t>
+      </w:r>
+      <w:proofErr w:type="spellStart"/>
+      <w:r>
+        <w:rPr>
+          <w:rFonts w:ascii="Times New Roman" w:eastAsia="Times New Roman" w:hAnsi="Times New Roman" w:cs="Times New Roman"/>
+          <w:color w:val="000000" w:themeColor="text1"/>
+          <w:sz w:val="24"/>
+          <w:szCs w:val="24"/>
+        </w:rPr>
+        <w:t>ThunderSTORM</w:t>
+      </w:r>
+      <w:proofErr w:type="spellEnd"/>
     </w:p>
     <w:p>
       <w:pPr>
@@ -244,7 +379,45 @@
           <w:sz w:val="24"/>
           <w:szCs w:val="24"/>
         </w:rPr>
-        <w:t>For ImageJ installations the Bioformats plugin is also needed to load the provided test datasets.</w:t>
+        <w:t xml:space="preserve">For ImageJ installations the </w:t>
+      </w:r>
+      <w:proofErr w:type="spellStart"/>
+      <w:r>
+        <w:rPr>
+          <w:rFonts w:ascii="Times New Roman" w:eastAsia="Times New Roman" w:hAnsi="Times New Roman" w:cs="Times New Roman"/>
+          <w:color w:val="000000" w:themeColor="text1"/>
+          <w:sz w:val="24"/>
+          <w:szCs w:val="24"/>
+        </w:rPr>
+        <w:t>Bioformats</w:t>
+      </w:r>
+      <w:proofErr w:type="spellEnd"/>
+      <w:r>
+        <w:rPr>
+          <w:rFonts w:ascii="Times New Roman" w:eastAsia="Times New Roman" w:hAnsi="Times New Roman" w:cs="Times New Roman"/>
+          <w:color w:val="000000" w:themeColor="text1"/>
+          <w:sz w:val="24"/>
+          <w:szCs w:val="24"/>
+        </w:rPr>
+        <w:t xml:space="preserve"> plug</w:t>
+      </w:r>
+      <w:r>
+        <w:rPr>
+          <w:rFonts w:ascii="Times New Roman" w:eastAsia="Times New Roman" w:hAnsi="Times New Roman" w:cs="Times New Roman"/>
+          <w:color w:val="000000" w:themeColor="text1"/>
+          <w:sz w:val="24"/>
+          <w:szCs w:val="24"/>
+        </w:rPr>
+        <w:t>-</w:t>
+      </w:r>
+      <w:r>
+        <w:rPr>
+          <w:rFonts w:ascii="Times New Roman" w:eastAsia="Times New Roman" w:hAnsi="Times New Roman" w:cs="Times New Roman"/>
+          <w:color w:val="000000" w:themeColor="text1"/>
+          <w:sz w:val="24"/>
+          <w:szCs w:val="24"/>
+        </w:rPr>
+        <w:t>in is also needed to load the provided test datasets.</w:t>
       </w:r>
     </w:p>
     <w:p>
@@ -317,7 +490,27 @@
           <w:sz w:val="24"/>
           <w:szCs w:val="24"/>
         </w:rPr>
-        <w:t>calibration images (Calibration.tif)</w:t>
+        <w:t>calibration images (</w:t>
+      </w:r>
+      <w:proofErr w:type="spellStart"/>
+      <w:r>
+        <w:rPr>
+          <w:rFonts w:ascii="Times New Roman" w:eastAsia="Times New Roman" w:hAnsi="Times New Roman" w:cs="Times New Roman"/>
+          <w:color w:val="000000" w:themeColor="text1"/>
+          <w:sz w:val="24"/>
+          <w:szCs w:val="24"/>
+        </w:rPr>
+        <w:t>Calibration.tif</w:t>
+      </w:r>
+      <w:proofErr w:type="spellEnd"/>
+      <w:r>
+        <w:rPr>
+          <w:rFonts w:ascii="Times New Roman" w:eastAsia="Times New Roman" w:hAnsi="Times New Roman" w:cs="Times New Roman"/>
+          <w:color w:val="000000" w:themeColor="text1"/>
+          <w:sz w:val="24"/>
+          <w:szCs w:val="24"/>
+        </w:rPr>
+        <w:t>)</w:t>
       </w:r>
     </w:p>
     <w:p>
@@ -463,7 +656,25 @@
           <w:sz w:val="24"/>
           <w:szCs w:val="24"/>
         </w:rPr>
-        <w:t>Launch the RainbowSTORM Calibration Screen</w:t>
+        <w:t xml:space="preserve">Launch the </w:t>
+      </w:r>
+      <w:proofErr w:type="spellStart"/>
+      <w:r>
+        <w:rPr>
+          <w:rFonts w:ascii="Times New Roman" w:hAnsi="Times New Roman" w:cs="Times New Roman"/>
+          <w:sz w:val="24"/>
+          <w:szCs w:val="24"/>
+        </w:rPr>
+        <w:t>RainbowSTORM</w:t>
+      </w:r>
+      <w:proofErr w:type="spellEnd"/>
+      <w:r>
+        <w:rPr>
+          <w:rFonts w:ascii="Times New Roman" w:hAnsi="Times New Roman" w:cs="Times New Roman"/>
+          <w:sz w:val="24"/>
+          <w:szCs w:val="24"/>
+        </w:rPr>
+        <w:t xml:space="preserve"> Calibration Screen</w:t>
       </w:r>
       <w:r>
         <w:rPr>
@@ -507,6 +718,7 @@
         </w:rPr>
         <w:sym w:font="Wingdings" w:char="F0E0"/>
       </w:r>
+      <w:proofErr w:type="spellStart"/>
       <w:r>
         <w:rPr>
           <w:rFonts w:ascii="Times New Roman" w:hAnsi="Times New Roman" w:cs="Times New Roman"/>
@@ -516,6 +728,7 @@
         </w:rPr>
         <w:t>RainbowSTORM</w:t>
       </w:r>
+      <w:proofErr w:type="spellEnd"/>
       <w:r>
         <w:rPr>
           <w:rFonts w:ascii="Times New Roman" w:hAnsi="Times New Roman" w:cs="Times New Roman"/>
@@ -525,6 +738,7 @@
         </w:rPr>
         <w:sym w:font="Wingdings" w:char="F0E0"/>
       </w:r>
+      <w:proofErr w:type="spellStart"/>
       <w:r>
         <w:rPr>
           <w:rFonts w:ascii="Times New Roman" w:hAnsi="Times New Roman" w:cs="Times New Roman"/>
@@ -532,7 +746,17 @@
           <w:szCs w:val="24"/>
           <w:shd w:val="clear" w:color="auto" w:fill="FFFFFF"/>
         </w:rPr>
-        <w:t>sSMLM Calibration)</w:t>
+        <w:t>sSMLM</w:t>
+      </w:r>
+      <w:proofErr w:type="spellEnd"/>
+      <w:r>
+        <w:rPr>
+          <w:rFonts w:ascii="Times New Roman" w:hAnsi="Times New Roman" w:cs="Times New Roman"/>
+          <w:sz w:val="24"/>
+          <w:szCs w:val="24"/>
+          <w:shd w:val="clear" w:color="auto" w:fill="FFFFFF"/>
+        </w:rPr>
+        <w:t xml:space="preserve"> Calibration)</w:t>
       </w:r>
     </w:p>
     <w:p>
@@ -613,7 +837,25 @@
           <w:sz w:val="24"/>
           <w:szCs w:val="24"/>
         </w:rPr>
-        <w:t>Figure 1: RainbowSTORM Calibration Screen</w:t>
+        <w:t xml:space="preserve">Figure 1: </w:t>
+      </w:r>
+      <w:proofErr w:type="spellStart"/>
+      <w:r>
+        <w:rPr>
+          <w:rFonts w:ascii="Times New Roman" w:hAnsi="Times New Roman" w:cs="Times New Roman"/>
+          <w:sz w:val="24"/>
+          <w:szCs w:val="24"/>
+        </w:rPr>
+        <w:t>RainbowSTORM</w:t>
+      </w:r>
+      <w:proofErr w:type="spellEnd"/>
+      <w:r>
+        <w:rPr>
+          <w:rFonts w:ascii="Times New Roman" w:hAnsi="Times New Roman" w:cs="Times New Roman"/>
+          <w:sz w:val="24"/>
+          <w:szCs w:val="24"/>
+        </w:rPr>
+        <w:t xml:space="preserve"> Calibration Screen</w:t>
       </w:r>
     </w:p>
     <w:p>
@@ -1226,7 +1468,25 @@
           <w:sz w:val="24"/>
           <w:szCs w:val="24"/>
         </w:rPr>
-        <w:t>Close the RainbowSTORM Calibration screen</w:t>
+        <w:t xml:space="preserve">Close the </w:t>
+      </w:r>
+      <w:proofErr w:type="spellStart"/>
+      <w:r>
+        <w:rPr>
+          <w:rFonts w:ascii="Times New Roman" w:eastAsia="Times New Roman" w:hAnsi="Times New Roman" w:cs="Times New Roman"/>
+          <w:sz w:val="24"/>
+          <w:szCs w:val="24"/>
+        </w:rPr>
+        <w:t>RainbowSTORM</w:t>
+      </w:r>
+      <w:proofErr w:type="spellEnd"/>
+      <w:r>
+        <w:rPr>
+          <w:rFonts w:ascii="Times New Roman" w:eastAsia="Times New Roman" w:hAnsi="Times New Roman" w:cs="Times New Roman"/>
+          <w:sz w:val="24"/>
+          <w:szCs w:val="24"/>
+        </w:rPr>
+        <w:t xml:space="preserve"> Calibration screen</w:t>
       </w:r>
     </w:p>
     <w:p>
@@ -1249,7 +1509,25 @@
           <w:sz w:val="24"/>
           <w:szCs w:val="24"/>
         </w:rPr>
-        <w:t>Analyze the sSMLM Images</w:t>
+        <w:t xml:space="preserve">Analyze the </w:t>
+      </w:r>
+      <w:proofErr w:type="spellStart"/>
+      <w:r>
+        <w:rPr>
+          <w:rFonts w:ascii="Times New Roman" w:eastAsia="Times New Roman" w:hAnsi="Times New Roman" w:cs="Times New Roman"/>
+          <w:sz w:val="24"/>
+          <w:szCs w:val="24"/>
+        </w:rPr>
+        <w:t>sSMLM</w:t>
+      </w:r>
+      <w:proofErr w:type="spellEnd"/>
+      <w:r>
+        <w:rPr>
+          <w:rFonts w:ascii="Times New Roman" w:eastAsia="Times New Roman" w:hAnsi="Times New Roman" w:cs="Times New Roman"/>
+          <w:sz w:val="24"/>
+          <w:szCs w:val="24"/>
+        </w:rPr>
+        <w:t xml:space="preserve"> Images</w:t>
       </w:r>
     </w:p>
     <w:p>
@@ -1272,7 +1550,25 @@
           <w:sz w:val="24"/>
           <w:szCs w:val="24"/>
         </w:rPr>
-        <w:t>Download the sSMLM images (</w:t>
+        <w:t xml:space="preserve">Download the </w:t>
+      </w:r>
+      <w:proofErr w:type="spellStart"/>
+      <w:r>
+        <w:rPr>
+          <w:rFonts w:ascii="Times New Roman" w:eastAsia="Times New Roman" w:hAnsi="Times New Roman" w:cs="Times New Roman"/>
+          <w:sz w:val="24"/>
+          <w:szCs w:val="24"/>
+        </w:rPr>
+        <w:t>sSMLM</w:t>
+      </w:r>
+      <w:proofErr w:type="spellEnd"/>
+      <w:r>
+        <w:rPr>
+          <w:rFonts w:ascii="Times New Roman" w:eastAsia="Times New Roman" w:hAnsi="Times New Roman" w:cs="Times New Roman"/>
+          <w:sz w:val="24"/>
+          <w:szCs w:val="24"/>
+        </w:rPr>
+        <w:t xml:space="preserve"> images (</w:t>
       </w:r>
       <w:r>
         <w:rPr>
@@ -1319,7 +1615,43 @@
           <w:sz w:val="24"/>
           <w:szCs w:val="24"/>
         </w:rPr>
-        <w:t>Drag the sSMLM images into the ImageJ window or load the sSMLM images</w:t>
+        <w:t xml:space="preserve">Drag the </w:t>
+      </w:r>
+      <w:proofErr w:type="spellStart"/>
+      <w:r>
+        <w:rPr>
+          <w:rFonts w:ascii="Times New Roman" w:eastAsia="Times New Roman" w:hAnsi="Times New Roman" w:cs="Times New Roman"/>
+          <w:sz w:val="24"/>
+          <w:szCs w:val="24"/>
+        </w:rPr>
+        <w:t>sSMLM</w:t>
+      </w:r>
+      <w:proofErr w:type="spellEnd"/>
+      <w:r>
+        <w:rPr>
+          <w:rFonts w:ascii="Times New Roman" w:eastAsia="Times New Roman" w:hAnsi="Times New Roman" w:cs="Times New Roman"/>
+          <w:sz w:val="24"/>
+          <w:szCs w:val="24"/>
+        </w:rPr>
+        <w:t xml:space="preserve"> images into the ImageJ window or load the </w:t>
+      </w:r>
+      <w:proofErr w:type="spellStart"/>
+      <w:r>
+        <w:rPr>
+          <w:rFonts w:ascii="Times New Roman" w:eastAsia="Times New Roman" w:hAnsi="Times New Roman" w:cs="Times New Roman"/>
+          <w:sz w:val="24"/>
+          <w:szCs w:val="24"/>
+        </w:rPr>
+        <w:t>sSMLM</w:t>
+      </w:r>
+      <w:proofErr w:type="spellEnd"/>
+      <w:r>
+        <w:rPr>
+          <w:rFonts w:ascii="Times New Roman" w:eastAsia="Times New Roman" w:hAnsi="Times New Roman" w:cs="Times New Roman"/>
+          <w:sz w:val="24"/>
+          <w:szCs w:val="24"/>
+        </w:rPr>
+        <w:t xml:space="preserve"> images</w:t>
       </w:r>
     </w:p>
     <w:p>
@@ -1342,7 +1674,43 @@
           <w:sz w:val="24"/>
           <w:szCs w:val="24"/>
         </w:rPr>
-        <w:t>Launch the RainbowSTORM sSMLM Analysis Screen (</w:t>
+        <w:t xml:space="preserve">Launch the </w:t>
+      </w:r>
+      <w:proofErr w:type="spellStart"/>
+      <w:r>
+        <w:rPr>
+          <w:rFonts w:ascii="Times New Roman" w:eastAsia="Times New Roman" w:hAnsi="Times New Roman" w:cs="Times New Roman"/>
+          <w:sz w:val="24"/>
+          <w:szCs w:val="24"/>
+        </w:rPr>
+        <w:t>RainbowSTORM</w:t>
+      </w:r>
+      <w:proofErr w:type="spellEnd"/>
+      <w:r>
+        <w:rPr>
+          <w:rFonts w:ascii="Times New Roman" w:eastAsia="Times New Roman" w:hAnsi="Times New Roman" w:cs="Times New Roman"/>
+          <w:sz w:val="24"/>
+          <w:szCs w:val="24"/>
+        </w:rPr>
+        <w:t xml:space="preserve"> </w:t>
+      </w:r>
+      <w:proofErr w:type="spellStart"/>
+      <w:r>
+        <w:rPr>
+          <w:rFonts w:ascii="Times New Roman" w:eastAsia="Times New Roman" w:hAnsi="Times New Roman" w:cs="Times New Roman"/>
+          <w:sz w:val="24"/>
+          <w:szCs w:val="24"/>
+        </w:rPr>
+        <w:t>sSMLM</w:t>
+      </w:r>
+      <w:proofErr w:type="spellEnd"/>
+      <w:r>
+        <w:rPr>
+          <w:rFonts w:ascii="Times New Roman" w:eastAsia="Times New Roman" w:hAnsi="Times New Roman" w:cs="Times New Roman"/>
+          <w:sz w:val="24"/>
+          <w:szCs w:val="24"/>
+        </w:rPr>
+        <w:t xml:space="preserve"> Analysis Screen (</w:t>
       </w:r>
       <w:r>
         <w:rPr>
@@ -1369,8 +1737,9 @@
           <w:szCs w:val="24"/>
           <w:shd w:val="clear" w:color="auto" w:fill="FFFFFF"/>
         </w:rPr>
-        <w:t xml:space="preserve"> RainbowSTORM</w:t>
-      </w:r>
+        <w:t xml:space="preserve"> </w:t>
+      </w:r>
+      <w:proofErr w:type="spellStart"/>
       <w:r>
         <w:rPr>
           <w:rFonts w:ascii="Times New Roman" w:hAnsi="Times New Roman" w:cs="Times New Roman"/>
@@ -1378,8 +1747,19 @@
           <w:szCs w:val="24"/>
           <w:shd w:val="clear" w:color="auto" w:fill="FFFFFF"/>
         </w:rPr>
+        <w:t>RainbowSTORM</w:t>
+      </w:r>
+      <w:proofErr w:type="spellEnd"/>
+      <w:r>
+        <w:rPr>
+          <w:rFonts w:ascii="Times New Roman" w:hAnsi="Times New Roman" w:cs="Times New Roman"/>
+          <w:sz w:val="24"/>
+          <w:szCs w:val="24"/>
+          <w:shd w:val="clear" w:color="auto" w:fill="FFFFFF"/>
+        </w:rPr>
         <w:sym w:font="Wingdings" w:char="F0E0"/>
       </w:r>
+      <w:proofErr w:type="spellStart"/>
       <w:r>
         <w:rPr>
           <w:rFonts w:ascii="Times New Roman" w:hAnsi="Times New Roman" w:cs="Times New Roman"/>
@@ -1387,7 +1767,17 @@
           <w:szCs w:val="24"/>
           <w:shd w:val="clear" w:color="auto" w:fill="FFFFFF"/>
         </w:rPr>
-        <w:t>sSMLM Analysis)</w:t>
+        <w:t>sSMLM</w:t>
+      </w:r>
+      <w:proofErr w:type="spellEnd"/>
+      <w:r>
+        <w:rPr>
+          <w:rFonts w:ascii="Times New Roman" w:hAnsi="Times New Roman" w:cs="Times New Roman"/>
+          <w:sz w:val="24"/>
+          <w:szCs w:val="24"/>
+          <w:shd w:val="clear" w:color="auto" w:fill="FFFFFF"/>
+        </w:rPr>
+        <w:t xml:space="preserve"> Analysis)</w:t>
       </w:r>
     </w:p>
     <w:p>
@@ -1487,7 +1877,25 @@
           <w:sz w:val="24"/>
           <w:szCs w:val="24"/>
         </w:rPr>
-        <w:t>: RainbowSTORM Analysis Screen</w:t>
+        <w:t xml:space="preserve">: </w:t>
+      </w:r>
+      <w:proofErr w:type="spellStart"/>
+      <w:r>
+        <w:rPr>
+          <w:rFonts w:ascii="Times New Roman" w:eastAsia="Times New Roman" w:hAnsi="Times New Roman" w:cs="Times New Roman"/>
+          <w:sz w:val="24"/>
+          <w:szCs w:val="24"/>
+        </w:rPr>
+        <w:t>RainbowSTORM</w:t>
+      </w:r>
+      <w:proofErr w:type="spellEnd"/>
+      <w:r>
+        <w:rPr>
+          <w:rFonts w:ascii="Times New Roman" w:eastAsia="Times New Roman" w:hAnsi="Times New Roman" w:cs="Times New Roman"/>
+          <w:sz w:val="24"/>
+          <w:szCs w:val="24"/>
+        </w:rPr>
+        <w:t xml:space="preserve"> Analysis Screen</w:t>
       </w:r>
     </w:p>
     <w:p>
@@ -1657,7 +2065,25 @@
           <w:sz w:val="24"/>
           <w:szCs w:val="24"/>
         </w:rPr>
-        <w:t>Use the Rectangular Selection tool from ImageJ's toolbar to select the spatial image in the sSMLM image</w:t>
+        <w:t xml:space="preserve">Use the Rectangular Selection tool from ImageJ's toolbar to select the spatial image in the </w:t>
+      </w:r>
+      <w:proofErr w:type="spellStart"/>
+      <w:r>
+        <w:rPr>
+          <w:rFonts w:ascii="Times New Roman" w:eastAsia="Times New Roman" w:hAnsi="Times New Roman" w:cs="Times New Roman"/>
+          <w:sz w:val="24"/>
+          <w:szCs w:val="24"/>
+        </w:rPr>
+        <w:t>sSMLM</w:t>
+      </w:r>
+      <w:proofErr w:type="spellEnd"/>
+      <w:r>
+        <w:rPr>
+          <w:rFonts w:ascii="Times New Roman" w:eastAsia="Times New Roman" w:hAnsi="Times New Roman" w:cs="Times New Roman"/>
+          <w:sz w:val="24"/>
+          <w:szCs w:val="24"/>
+        </w:rPr>
+        <w:t xml:space="preserve"> image</w:t>
       </w:r>
       <w:r>
         <w:rPr>
@@ -1673,7 +2099,25 @@
           <w:sz w:val="24"/>
           <w:szCs w:val="24"/>
         </w:rPr>
-        <w:t xml:space="preserve"> or manually input the parameters of the rectangle into the text fields (initial x position, initial y position, rectangle width, and rectangle height) on the sSMLM Analysis screen</w:t>
+        <w:t xml:space="preserve"> or manually input the parameters of the rectangle into the text fields (initial x position, initial y position, rectangle width, and rectangle height) on the </w:t>
+      </w:r>
+      <w:proofErr w:type="spellStart"/>
+      <w:r>
+        <w:rPr>
+          <w:rFonts w:ascii="Times New Roman" w:eastAsia="Times New Roman" w:hAnsi="Times New Roman" w:cs="Times New Roman"/>
+          <w:sz w:val="24"/>
+          <w:szCs w:val="24"/>
+        </w:rPr>
+        <w:t>sSMLM</w:t>
+      </w:r>
+      <w:proofErr w:type="spellEnd"/>
+      <w:r>
+        <w:rPr>
+          <w:rFonts w:ascii="Times New Roman" w:eastAsia="Times New Roman" w:hAnsi="Times New Roman" w:cs="Times New Roman"/>
+          <w:sz w:val="24"/>
+          <w:szCs w:val="24"/>
+        </w:rPr>
+        <w:t xml:space="preserve"> Analysis screen</w:t>
       </w:r>
     </w:p>
     <w:p>
@@ -1696,7 +2140,61 @@
           <w:sz w:val="24"/>
           <w:szCs w:val="24"/>
         </w:rPr>
-        <w:t>Press the 'Crop sSMLM Image' button on the sSMLM Analysis screen to separate the sSMLM images into spatial and spectral images</w:t>
+        <w:t xml:space="preserve">Press the 'Crop </w:t>
+      </w:r>
+      <w:proofErr w:type="spellStart"/>
+      <w:r>
+        <w:rPr>
+          <w:rFonts w:ascii="Times New Roman" w:eastAsia="Times New Roman" w:hAnsi="Times New Roman" w:cs="Times New Roman"/>
+          <w:sz w:val="24"/>
+          <w:szCs w:val="24"/>
+        </w:rPr>
+        <w:t>sSMLM</w:t>
+      </w:r>
+      <w:proofErr w:type="spellEnd"/>
+      <w:r>
+        <w:rPr>
+          <w:rFonts w:ascii="Times New Roman" w:eastAsia="Times New Roman" w:hAnsi="Times New Roman" w:cs="Times New Roman"/>
+          <w:sz w:val="24"/>
+          <w:szCs w:val="24"/>
+        </w:rPr>
+        <w:t xml:space="preserve"> Image' button on the </w:t>
+      </w:r>
+      <w:proofErr w:type="spellStart"/>
+      <w:r>
+        <w:rPr>
+          <w:rFonts w:ascii="Times New Roman" w:eastAsia="Times New Roman" w:hAnsi="Times New Roman" w:cs="Times New Roman"/>
+          <w:sz w:val="24"/>
+          <w:szCs w:val="24"/>
+        </w:rPr>
+        <w:t>sSMLM</w:t>
+      </w:r>
+      <w:proofErr w:type="spellEnd"/>
+      <w:r>
+        <w:rPr>
+          <w:rFonts w:ascii="Times New Roman" w:eastAsia="Times New Roman" w:hAnsi="Times New Roman" w:cs="Times New Roman"/>
+          <w:sz w:val="24"/>
+          <w:szCs w:val="24"/>
+        </w:rPr>
+        <w:t xml:space="preserve"> Analysis screen to separate the </w:t>
+      </w:r>
+      <w:proofErr w:type="spellStart"/>
+      <w:r>
+        <w:rPr>
+          <w:rFonts w:ascii="Times New Roman" w:eastAsia="Times New Roman" w:hAnsi="Times New Roman" w:cs="Times New Roman"/>
+          <w:sz w:val="24"/>
+          <w:szCs w:val="24"/>
+        </w:rPr>
+        <w:t>sSMLM</w:t>
+      </w:r>
+      <w:proofErr w:type="spellEnd"/>
+      <w:r>
+        <w:rPr>
+          <w:rFonts w:ascii="Times New Roman" w:eastAsia="Times New Roman" w:hAnsi="Times New Roman" w:cs="Times New Roman"/>
+          <w:sz w:val="24"/>
+          <w:szCs w:val="24"/>
+        </w:rPr>
+        <w:t xml:space="preserve"> images into spatial and spectral images</w:t>
       </w:r>
     </w:p>
     <w:p>
@@ -1834,7 +2332,25 @@
           <w:sz w:val="24"/>
           <w:szCs w:val="24"/>
         </w:rPr>
-        <w:t>Optional-Press the 'Save Parameters' button to save the camera setup and cropping parameters (use an appropriate name to prevent overwriting other RainbowSTORM files)</w:t>
+        <w:t xml:space="preserve">Optional-Press the 'Save Parameters' button to save the camera setup and cropping parameters (use an appropriate name to prevent overwriting other </w:t>
+      </w:r>
+      <w:proofErr w:type="spellStart"/>
+      <w:r>
+        <w:rPr>
+          <w:rFonts w:ascii="Times New Roman" w:eastAsia="Times New Roman" w:hAnsi="Times New Roman" w:cs="Times New Roman"/>
+          <w:sz w:val="24"/>
+          <w:szCs w:val="24"/>
+        </w:rPr>
+        <w:t>RainbowSTORM</w:t>
+      </w:r>
+      <w:proofErr w:type="spellEnd"/>
+      <w:r>
+        <w:rPr>
+          <w:rFonts w:ascii="Times New Roman" w:eastAsia="Times New Roman" w:hAnsi="Times New Roman" w:cs="Times New Roman"/>
+          <w:sz w:val="24"/>
+          <w:szCs w:val="24"/>
+        </w:rPr>
+        <w:t xml:space="preserve"> files)</w:t>
       </w:r>
     </w:p>
     <w:p>
@@ -1927,7 +2443,16 @@
           <w:sz w:val="24"/>
           <w:szCs w:val="24"/>
         </w:rPr>
-        <w:t>Select the Spatial Region (Cropped Region 1) and open Thu</w:t>
+        <w:t xml:space="preserve">Select the Spatial Region (Cropped Region 1) and open </w:t>
+      </w:r>
+      <w:proofErr w:type="spellStart"/>
+      <w:r>
+        <w:rPr>
+          <w:rFonts w:ascii="Times New Roman" w:eastAsia="Times New Roman" w:hAnsi="Times New Roman" w:cs="Times New Roman"/>
+          <w:sz w:val="24"/>
+          <w:szCs w:val="24"/>
+        </w:rPr>
+        <w:t>Thu</w:t>
       </w:r>
       <w:r>
         <w:rPr>
@@ -1961,6 +2486,7 @@
         </w:rPr>
         <w:t>STORM</w:t>
       </w:r>
+      <w:proofErr w:type="spellEnd"/>
       <w:r>
         <w:rPr>
           <w:rFonts w:ascii="Times New Roman" w:eastAsia="Times New Roman" w:hAnsi="Times New Roman" w:cs="Times New Roman"/>
@@ -1996,6 +2522,7 @@
         </w:rPr>
         <w:t xml:space="preserve"> </w:t>
       </w:r>
+      <w:proofErr w:type="spellStart"/>
       <w:r>
         <w:rPr>
           <w:rFonts w:ascii="Times New Roman" w:hAnsi="Times New Roman" w:cs="Times New Roman"/>
@@ -2014,6 +2541,7 @@
         </w:rPr>
         <w:t>STORM</w:t>
       </w:r>
+      <w:proofErr w:type="spellEnd"/>
       <w:r>
         <w:rPr>
           <w:rFonts w:ascii="Times New Roman" w:hAnsi="Times New Roman" w:cs="Times New Roman"/>
@@ -2084,8 +2612,18 @@
           <w:sz w:val="24"/>
           <w:szCs w:val="24"/>
         </w:rPr>
-        <w:t>: Example of analyzing the spatial images using ThunderSTORM</w:t>
-      </w:r>
+        <w:t xml:space="preserve">: Example of analyzing the spatial images using </w:t>
+      </w:r>
+      <w:proofErr w:type="spellStart"/>
+      <w:r>
+        <w:rPr>
+          <w:rFonts w:ascii="Times New Roman" w:eastAsia="Times New Roman" w:hAnsi="Times New Roman" w:cs="Times New Roman"/>
+          <w:sz w:val="24"/>
+          <w:szCs w:val="24"/>
+        </w:rPr>
+        <w:t>ThunderSTORM</w:t>
+      </w:r>
+      <w:proofErr w:type="spellEnd"/>
     </w:p>
     <w:p>
       <w:pPr>
@@ -2123,7 +2661,43 @@
           <w:sz w:val="24"/>
           <w:szCs w:val="24"/>
         </w:rPr>
-        <w:t>Make sure the camera settings used in ThunderSTORM and RainbowSTORM are the same</w:t>
+        <w:t xml:space="preserve">Make sure the camera settings used in </w:t>
+      </w:r>
+      <w:proofErr w:type="spellStart"/>
+      <w:r>
+        <w:rPr>
+          <w:rFonts w:ascii="Times New Roman" w:eastAsia="Times New Roman" w:hAnsi="Times New Roman" w:cs="Times New Roman"/>
+          <w:sz w:val="24"/>
+          <w:szCs w:val="24"/>
+        </w:rPr>
+        <w:t>ThunderSTORM</w:t>
+      </w:r>
+      <w:proofErr w:type="spellEnd"/>
+      <w:r>
+        <w:rPr>
+          <w:rFonts w:ascii="Times New Roman" w:eastAsia="Times New Roman" w:hAnsi="Times New Roman" w:cs="Times New Roman"/>
+          <w:sz w:val="24"/>
+          <w:szCs w:val="24"/>
+        </w:rPr>
+        <w:t xml:space="preserve"> and </w:t>
+      </w:r>
+      <w:proofErr w:type="spellStart"/>
+      <w:r>
+        <w:rPr>
+          <w:rFonts w:ascii="Times New Roman" w:eastAsia="Times New Roman" w:hAnsi="Times New Roman" w:cs="Times New Roman"/>
+          <w:sz w:val="24"/>
+          <w:szCs w:val="24"/>
+        </w:rPr>
+        <w:t>RainbowSTORM</w:t>
+      </w:r>
+      <w:proofErr w:type="spellEnd"/>
+      <w:r>
+        <w:rPr>
+          <w:rFonts w:ascii="Times New Roman" w:eastAsia="Times New Roman" w:hAnsi="Times New Roman" w:cs="Times New Roman"/>
+          <w:sz w:val="24"/>
+          <w:szCs w:val="24"/>
+        </w:rPr>
+        <w:t xml:space="preserve"> are the same</w:t>
       </w:r>
       <w:r>
         <w:rPr>
@@ -2162,7 +2736,25 @@
           <w:sz w:val="24"/>
           <w:szCs w:val="24"/>
         </w:rPr>
-        <w:t>nalyze the spatial images using ThunderSTORM (</w:t>
+        <w:t xml:space="preserve">nalyze the spatial images using </w:t>
+      </w:r>
+      <w:proofErr w:type="spellStart"/>
+      <w:r>
+        <w:rPr>
+          <w:rFonts w:ascii="Times New Roman" w:eastAsia="Times New Roman" w:hAnsi="Times New Roman" w:cs="Times New Roman"/>
+          <w:sz w:val="24"/>
+          <w:szCs w:val="24"/>
+        </w:rPr>
+        <w:t>ThunderSTORM</w:t>
+      </w:r>
+      <w:proofErr w:type="spellEnd"/>
+      <w:r>
+        <w:rPr>
+          <w:rFonts w:ascii="Times New Roman" w:eastAsia="Times New Roman" w:hAnsi="Times New Roman" w:cs="Times New Roman"/>
+          <w:sz w:val="24"/>
+          <w:szCs w:val="24"/>
+        </w:rPr>
+        <w:t xml:space="preserve"> (</w:t>
       </w:r>
       <w:r>
         <w:rPr>
@@ -2219,13 +2811,23 @@
         </w:rPr>
         <w:t xml:space="preserve"> the </w:t>
       </w:r>
-      <w:r>
-        <w:rPr>
-          <w:rFonts w:ascii="Times New Roman" w:eastAsia="Times New Roman" w:hAnsi="Times New Roman" w:cs="Times New Roman"/>
-          <w:sz w:val="24"/>
-          <w:szCs w:val="24"/>
-        </w:rPr>
-        <w:t xml:space="preserve">ThunderSTORM localization </w:t>
+      <w:proofErr w:type="spellStart"/>
+      <w:r>
+        <w:rPr>
+          <w:rFonts w:ascii="Times New Roman" w:eastAsia="Times New Roman" w:hAnsi="Times New Roman" w:cs="Times New Roman"/>
+          <w:sz w:val="24"/>
+          <w:szCs w:val="24"/>
+        </w:rPr>
+        <w:t>ThunderSTORM</w:t>
+      </w:r>
+      <w:proofErr w:type="spellEnd"/>
+      <w:r>
+        <w:rPr>
+          <w:rFonts w:ascii="Times New Roman" w:eastAsia="Times New Roman" w:hAnsi="Times New Roman" w:cs="Times New Roman"/>
+          <w:sz w:val="24"/>
+          <w:szCs w:val="24"/>
+        </w:rPr>
+        <w:t xml:space="preserve"> localization </w:t>
       </w:r>
       <w:r>
         <w:rPr>
@@ -2256,7 +2858,25 @@
           <w:sz w:val="24"/>
           <w:szCs w:val="24"/>
         </w:rPr>
-        <w:t>Optional- deselect unwanted fields (Required ThunderSTORM fields</w:t>
+        <w:t xml:space="preserve">Optional- deselect unwanted fields (Required </w:t>
+      </w:r>
+      <w:proofErr w:type="spellStart"/>
+      <w:r>
+        <w:rPr>
+          <w:rFonts w:ascii="Times New Roman" w:eastAsia="Times New Roman" w:hAnsi="Times New Roman" w:cs="Times New Roman"/>
+          <w:sz w:val="24"/>
+          <w:szCs w:val="24"/>
+        </w:rPr>
+        <w:t>ThunderSTORM</w:t>
+      </w:r>
+      <w:proofErr w:type="spellEnd"/>
+      <w:r>
+        <w:rPr>
+          <w:rFonts w:ascii="Times New Roman" w:eastAsia="Times New Roman" w:hAnsi="Times New Roman" w:cs="Times New Roman"/>
+          <w:sz w:val="24"/>
+          <w:szCs w:val="24"/>
+        </w:rPr>
+        <w:t xml:space="preserve"> fields</w:t>
       </w:r>
       <w:r>
         <w:rPr>
@@ -2549,7 +3169,25 @@
           <w:sz w:val="24"/>
           <w:szCs w:val="24"/>
         </w:rPr>
-        <w:t>: Example of saving ThunderSTORM drift correction information</w:t>
+        <w:t xml:space="preserve">: Example of saving </w:t>
+      </w:r>
+      <w:proofErr w:type="spellStart"/>
+      <w:r>
+        <w:rPr>
+          <w:rFonts w:ascii="Times New Roman" w:eastAsia="Times New Roman" w:hAnsi="Times New Roman" w:cs="Times New Roman"/>
+          <w:sz w:val="24"/>
+          <w:szCs w:val="24"/>
+        </w:rPr>
+        <w:t>ThunderSTORM</w:t>
+      </w:r>
+      <w:proofErr w:type="spellEnd"/>
+      <w:r>
+        <w:rPr>
+          <w:rFonts w:ascii="Times New Roman" w:eastAsia="Times New Roman" w:hAnsi="Times New Roman" w:cs="Times New Roman"/>
+          <w:sz w:val="24"/>
+          <w:szCs w:val="24"/>
+        </w:rPr>
+        <w:t xml:space="preserve"> drift correction information</w:t>
       </w:r>
     </w:p>
     <w:p>
@@ -2572,8 +3210,18 @@
           <w:sz w:val="24"/>
           <w:szCs w:val="24"/>
         </w:rPr>
-        <w:t>Close ThunderSTORM</w:t>
-      </w:r>
+        <w:t xml:space="preserve">Close </w:t>
+      </w:r>
+      <w:proofErr w:type="spellStart"/>
+      <w:r>
+        <w:rPr>
+          <w:rFonts w:ascii="Times New Roman" w:eastAsia="Times New Roman" w:hAnsi="Times New Roman" w:cs="Times New Roman"/>
+          <w:sz w:val="24"/>
+          <w:szCs w:val="24"/>
+        </w:rPr>
+        <w:t>ThunderSTORM</w:t>
+      </w:r>
+      <w:proofErr w:type="spellEnd"/>
     </w:p>
     <w:p>
       <w:pPr>
@@ -2595,8 +3243,18 @@
           <w:sz w:val="24"/>
           <w:szCs w:val="24"/>
         </w:rPr>
-        <w:t>Select the open RainbowSTORM</w:t>
-      </w:r>
+        <w:t xml:space="preserve">Select the open </w:t>
+      </w:r>
+      <w:proofErr w:type="spellStart"/>
+      <w:r>
+        <w:rPr>
+          <w:rFonts w:ascii="Times New Roman" w:eastAsia="Times New Roman" w:hAnsi="Times New Roman" w:cs="Times New Roman"/>
+          <w:sz w:val="24"/>
+          <w:szCs w:val="24"/>
+        </w:rPr>
+        <w:t>RainbowSTORM</w:t>
+      </w:r>
+      <w:proofErr w:type="spellEnd"/>
       <w:r>
         <w:rPr>
           <w:rFonts w:ascii="Times New Roman" w:eastAsia="Times New Roman" w:hAnsi="Times New Roman" w:cs="Times New Roman"/>
@@ -2652,13 +3310,23 @@
         </w:rPr>
         <w:t xml:space="preserve">the </w:t>
       </w:r>
-      <w:r>
-        <w:rPr>
-          <w:rFonts w:ascii="Times New Roman" w:eastAsia="Times New Roman" w:hAnsi="Times New Roman" w:cs="Times New Roman"/>
-          <w:sz w:val="24"/>
-          <w:szCs w:val="24"/>
-        </w:rPr>
-        <w:t xml:space="preserve">ThunderSTORM </w:t>
+      <w:proofErr w:type="spellStart"/>
+      <w:r>
+        <w:rPr>
+          <w:rFonts w:ascii="Times New Roman" w:eastAsia="Times New Roman" w:hAnsi="Times New Roman" w:cs="Times New Roman"/>
+          <w:sz w:val="24"/>
+          <w:szCs w:val="24"/>
+        </w:rPr>
+        <w:t>ThunderSTORM</w:t>
+      </w:r>
+      <w:proofErr w:type="spellEnd"/>
+      <w:r>
+        <w:rPr>
+          <w:rFonts w:ascii="Times New Roman" w:eastAsia="Times New Roman" w:hAnsi="Times New Roman" w:cs="Times New Roman"/>
+          <w:sz w:val="24"/>
+          <w:szCs w:val="24"/>
+        </w:rPr>
+        <w:t xml:space="preserve"> </w:t>
       </w:r>
       <w:r>
         <w:rPr>
@@ -2674,8 +3342,18 @@
           <w:sz w:val="24"/>
           <w:szCs w:val="24"/>
         </w:rPr>
-        <w:t>results into RainbowSTORM</w:t>
-      </w:r>
+        <w:t xml:space="preserve">results into </w:t>
+      </w:r>
+      <w:proofErr w:type="spellStart"/>
+      <w:r>
+        <w:rPr>
+          <w:rFonts w:ascii="Times New Roman" w:eastAsia="Times New Roman" w:hAnsi="Times New Roman" w:cs="Times New Roman"/>
+          <w:sz w:val="24"/>
+          <w:szCs w:val="24"/>
+        </w:rPr>
+        <w:t>RainbowSTORM</w:t>
+      </w:r>
+      <w:proofErr w:type="spellEnd"/>
     </w:p>
     <w:p>
       <w:pPr>
@@ -2713,8 +3391,18 @@
           <w:sz w:val="24"/>
           <w:szCs w:val="24"/>
         </w:rPr>
-        <w:t>Calibration Information into RainbowSTORM</w:t>
-      </w:r>
+        <w:t xml:space="preserve">Calibration Information into </w:t>
+      </w:r>
+      <w:proofErr w:type="spellStart"/>
+      <w:r>
+        <w:rPr>
+          <w:rFonts w:ascii="Times New Roman" w:eastAsia="Times New Roman" w:hAnsi="Times New Roman" w:cs="Times New Roman"/>
+          <w:sz w:val="24"/>
+          <w:szCs w:val="24"/>
+        </w:rPr>
+        <w:t>RainbowSTORM</w:t>
+      </w:r>
+      <w:proofErr w:type="spellEnd"/>
     </w:p>
     <w:p>
       <w:pPr>
@@ -2944,13 +3632,23 @@
         </w:rPr>
         <w:t xml:space="preserve">: </w:t>
       </w:r>
-      <w:r>
-        <w:rPr>
-          <w:rFonts w:ascii="Times New Roman" w:hAnsi="Times New Roman" w:cs="Times New Roman"/>
-          <w:sz w:val="24"/>
-          <w:szCs w:val="24"/>
-        </w:rPr>
-        <w:t>RainbowSTORM Visualization Screen</w:t>
+      <w:proofErr w:type="spellStart"/>
+      <w:r>
+        <w:rPr>
+          <w:rFonts w:ascii="Times New Roman" w:hAnsi="Times New Roman" w:cs="Times New Roman"/>
+          <w:sz w:val="24"/>
+          <w:szCs w:val="24"/>
+        </w:rPr>
+        <w:t>RainbowSTORM</w:t>
+      </w:r>
+      <w:proofErr w:type="spellEnd"/>
+      <w:r>
+        <w:rPr>
+          <w:rFonts w:ascii="Times New Roman" w:hAnsi="Times New Roman" w:cs="Times New Roman"/>
+          <w:sz w:val="24"/>
+          <w:szCs w:val="24"/>
+        </w:rPr>
+        <w:t xml:space="preserve"> Visualization Screen</w:t>
       </w:r>
     </w:p>
     <w:p>
@@ -2974,7 +3672,25 @@
           <w:sz w:val="24"/>
           <w:szCs w:val="24"/>
         </w:rPr>
-        <w:t>Select a field (e.g. spectral sigma) from the histograms of the localizations for each RainbowSTORM field can be generated by selecting the f</w:t>
+        <w:t xml:space="preserve">Select a field (e.g. spectral sigma) from the histograms of the localizations for each </w:t>
+      </w:r>
+      <w:proofErr w:type="spellStart"/>
+      <w:r>
+        <w:rPr>
+          <w:rFonts w:ascii="Times New Roman" w:eastAsia="Times New Roman" w:hAnsi="Times New Roman" w:cs="Times New Roman"/>
+          <w:sz w:val="24"/>
+          <w:szCs w:val="24"/>
+        </w:rPr>
+        <w:t>RainbowSTORM</w:t>
+      </w:r>
+      <w:proofErr w:type="spellEnd"/>
+      <w:r>
+        <w:rPr>
+          <w:rFonts w:ascii="Times New Roman" w:eastAsia="Times New Roman" w:hAnsi="Times New Roman" w:cs="Times New Roman"/>
+          <w:sz w:val="24"/>
+          <w:szCs w:val="24"/>
+        </w:rPr>
+        <w:t xml:space="preserve"> field can be generated by selecting the f</w:t>
       </w:r>
       <w:r>
         <w:rPr>
@@ -3302,7 +4018,25 @@
           <w:sz w:val="24"/>
           <w:szCs w:val="24"/>
         </w:rPr>
-        <w:t>Use the ImageJ's rectangular selection tool is used to select a region of interest (ROI) in the current sSMLM reconstruction then pressing the "Restrict to ROI" button to select localizations within the ROI.</w:t>
+        <w:t xml:space="preserve">Use the ImageJ's rectangular selection tool is used to select a region of interest (ROI) in the current </w:t>
+      </w:r>
+      <w:proofErr w:type="spellStart"/>
+      <w:r>
+        <w:rPr>
+          <w:rFonts w:ascii="Times New Roman" w:eastAsia="Times New Roman" w:hAnsi="Times New Roman" w:cs="Times New Roman"/>
+          <w:sz w:val="24"/>
+          <w:szCs w:val="24"/>
+        </w:rPr>
+        <w:t>sSMLM</w:t>
+      </w:r>
+      <w:proofErr w:type="spellEnd"/>
+      <w:r>
+        <w:rPr>
+          <w:rFonts w:ascii="Times New Roman" w:eastAsia="Times New Roman" w:hAnsi="Times New Roman" w:cs="Times New Roman"/>
+          <w:sz w:val="24"/>
+          <w:szCs w:val="24"/>
+        </w:rPr>
+        <w:t xml:space="preserve"> reconstruction then pressing the "Restrict to ROI" button to select localizations within the ROI.</w:t>
       </w:r>
     </w:p>
     <w:p>
@@ -3326,7 +4060,25 @@
           <w:sz w:val="24"/>
           <w:szCs w:val="24"/>
         </w:rPr>
-        <w:t xml:space="preserve">Press the ‘Reset sSMLM Data’ button to </w:t>
+        <w:t xml:space="preserve">Press the ‘Reset </w:t>
+      </w:r>
+      <w:proofErr w:type="spellStart"/>
+      <w:r>
+        <w:rPr>
+          <w:rFonts w:ascii="Times New Roman" w:eastAsia="Times New Roman" w:hAnsi="Times New Roman" w:cs="Times New Roman"/>
+          <w:sz w:val="24"/>
+          <w:szCs w:val="24"/>
+        </w:rPr>
+        <w:t>sSMLM</w:t>
+      </w:r>
+      <w:proofErr w:type="spellEnd"/>
+      <w:r>
+        <w:rPr>
+          <w:rFonts w:ascii="Times New Roman" w:eastAsia="Times New Roman" w:hAnsi="Times New Roman" w:cs="Times New Roman"/>
+          <w:sz w:val="24"/>
+          <w:szCs w:val="24"/>
+        </w:rPr>
+        <w:t xml:space="preserve"> Data’ button to </w:t>
       </w:r>
       <w:r>
         <w:rPr>
@@ -3358,7 +4110,25 @@
           <w:sz w:val="24"/>
           <w:szCs w:val="24"/>
         </w:rPr>
-        <w:t xml:space="preserve">Press the "Classify by Centroid" button launches the RainbowSTORM Classification screen where localizations can be grouped into color-coded image windows based on their spectral centroids. </w:t>
+        <w:t xml:space="preserve">Press the "Classify by Centroid" button launches the </w:t>
+      </w:r>
+      <w:proofErr w:type="spellStart"/>
+      <w:r>
+        <w:rPr>
+          <w:rFonts w:ascii="Times New Roman" w:eastAsia="Times New Roman" w:hAnsi="Times New Roman" w:cs="Times New Roman"/>
+          <w:sz w:val="24"/>
+          <w:szCs w:val="24"/>
+        </w:rPr>
+        <w:t>RainbowSTORM</w:t>
+      </w:r>
+      <w:proofErr w:type="spellEnd"/>
+      <w:r>
+        <w:rPr>
+          <w:rFonts w:ascii="Times New Roman" w:eastAsia="Times New Roman" w:hAnsi="Times New Roman" w:cs="Times New Roman"/>
+          <w:sz w:val="24"/>
+          <w:szCs w:val="24"/>
+        </w:rPr>
+        <w:t xml:space="preserve"> Classification screen where localizations can be grouped into color-coded image windows based on their spectral centroids. </w:t>
       </w:r>
     </w:p>
     <w:p>
@@ -3704,8 +4474,9 @@
           <w:szCs w:val="24"/>
           <w:shd w:val="clear" w:color="auto" w:fill="FFFFFF"/>
         </w:rPr>
-        <w:t xml:space="preserve"> RainbowSTORM</w:t>
-      </w:r>
+        <w:t xml:space="preserve"> </w:t>
+      </w:r>
+      <w:proofErr w:type="spellStart"/>
       <w:r>
         <w:rPr>
           <w:rFonts w:ascii="Times New Roman" w:hAnsi="Times New Roman" w:cs="Times New Roman"/>
@@ -3713,8 +4484,19 @@
           <w:szCs w:val="24"/>
           <w:shd w:val="clear" w:color="auto" w:fill="FFFFFF"/>
         </w:rPr>
+        <w:t>RainbowSTORM</w:t>
+      </w:r>
+      <w:proofErr w:type="spellEnd"/>
+      <w:r>
+        <w:rPr>
+          <w:rFonts w:ascii="Times New Roman" w:hAnsi="Times New Roman" w:cs="Times New Roman"/>
+          <w:sz w:val="24"/>
+          <w:szCs w:val="24"/>
+          <w:shd w:val="clear" w:color="auto" w:fill="FFFFFF"/>
+        </w:rPr>
         <w:sym w:font="Wingdings" w:char="F0E0"/>
       </w:r>
+      <w:proofErr w:type="spellStart"/>
       <w:r>
         <w:rPr>
           <w:rFonts w:ascii="Times New Roman" w:hAnsi="Times New Roman" w:cs="Times New Roman"/>
@@ -3722,8 +4504,9 @@
           <w:szCs w:val="24"/>
           <w:shd w:val="clear" w:color="auto" w:fill="FFFFFF"/>
         </w:rPr>
-        <w:t xml:space="preserve">sSMLM </w:t>
-      </w:r>
+        <w:t>sSMLM</w:t>
+      </w:r>
+      <w:proofErr w:type="spellEnd"/>
       <w:r>
         <w:rPr>
           <w:rFonts w:ascii="Times New Roman" w:hAnsi="Times New Roman" w:cs="Times New Roman"/>
@@ -3731,6 +4514,15 @@
           <w:szCs w:val="24"/>
           <w:shd w:val="clear" w:color="auto" w:fill="FFFFFF"/>
         </w:rPr>
+        <w:t xml:space="preserve"> </w:t>
+      </w:r>
+      <w:r>
+        <w:rPr>
+          <w:rFonts w:ascii="Times New Roman" w:hAnsi="Times New Roman" w:cs="Times New Roman"/>
+          <w:sz w:val="24"/>
+          <w:szCs w:val="24"/>
+          <w:shd w:val="clear" w:color="auto" w:fill="FFFFFF"/>
+        </w:rPr>
         <w:t>Import</w:t>
       </w:r>
       <w:r>
@@ -3772,7 +4564,25 @@
           <w:sz w:val="24"/>
           <w:szCs w:val="24"/>
         </w:rPr>
-        <w:t xml:space="preserve"> into RainbowSTORM </w:t>
+        <w:t xml:space="preserve"> into </w:t>
+      </w:r>
+      <w:proofErr w:type="spellStart"/>
+      <w:r>
+        <w:rPr>
+          <w:rFonts w:ascii="Times New Roman" w:eastAsia="Times New Roman" w:hAnsi="Times New Roman" w:cs="Times New Roman"/>
+          <w:sz w:val="24"/>
+          <w:szCs w:val="24"/>
+        </w:rPr>
+        <w:t>RainbowSTORM</w:t>
+      </w:r>
+      <w:proofErr w:type="spellEnd"/>
+      <w:r>
+        <w:rPr>
+          <w:rFonts w:ascii="Times New Roman" w:eastAsia="Times New Roman" w:hAnsi="Times New Roman" w:cs="Times New Roman"/>
+          <w:sz w:val="24"/>
+          <w:szCs w:val="24"/>
+        </w:rPr>
+        <w:t xml:space="preserve"> </w:t>
       </w:r>
     </w:p>
     <w:p>
@@ -3862,8 +4672,6 @@
         </w:rPr>
         <w:t>.</w:t>
       </w:r>
-      <w:bookmarkStart w:id="0" w:name="_GoBack"/>
-      <w:bookmarkEnd w:id="0"/>
     </w:p>
     <w:p>
       <w:pPr>
@@ -3983,7 +4791,25 @@
           <w:sz w:val="24"/>
           <w:szCs w:val="24"/>
         </w:rPr>
-        <w:t xml:space="preserve">Launch the RainbowSTORM </w:t>
+        <w:t xml:space="preserve">Launch the </w:t>
+      </w:r>
+      <w:proofErr w:type="spellStart"/>
+      <w:r>
+        <w:rPr>
+          <w:rFonts w:ascii="Times New Roman" w:hAnsi="Times New Roman" w:cs="Times New Roman"/>
+          <w:sz w:val="24"/>
+          <w:szCs w:val="24"/>
+        </w:rPr>
+        <w:t>RainbowSTORM</w:t>
+      </w:r>
+      <w:proofErr w:type="spellEnd"/>
+      <w:r>
+        <w:rPr>
+          <w:rFonts w:ascii="Times New Roman" w:hAnsi="Times New Roman" w:cs="Times New Roman"/>
+          <w:sz w:val="24"/>
+          <w:szCs w:val="24"/>
+        </w:rPr>
+        <w:t xml:space="preserve"> </w:t>
       </w:r>
       <w:r>
         <w:rPr>
@@ -4019,6 +4845,7 @@
         </w:rPr>
         <w:sym w:font="Wingdings" w:char="F0E0"/>
       </w:r>
+      <w:proofErr w:type="spellStart"/>
       <w:r>
         <w:rPr>
           <w:rFonts w:ascii="Times New Roman" w:hAnsi="Times New Roman" w:cs="Times New Roman"/>
@@ -4028,6 +4855,7 @@
         </w:rPr>
         <w:t>RainbowSTORM</w:t>
       </w:r>
+      <w:proofErr w:type="spellEnd"/>
       <w:r>
         <w:rPr>
           <w:rFonts w:ascii="Times New Roman" w:hAnsi="Times New Roman" w:cs="Times New Roman"/>
@@ -4037,6 +4865,7 @@
         </w:rPr>
         <w:sym w:font="Wingdings" w:char="F0E0"/>
       </w:r>
+      <w:proofErr w:type="spellStart"/>
       <w:r>
         <w:rPr>
           <w:rFonts w:ascii="Times New Roman" w:hAnsi="Times New Roman" w:cs="Times New Roman"/>
@@ -4044,8 +4873,9 @@
           <w:szCs w:val="24"/>
           <w:shd w:val="clear" w:color="auto" w:fill="FFFFFF"/>
         </w:rPr>
-        <w:t>RainbowSTORM Help</w:t>
-      </w:r>
+        <w:t>RainbowSTORM</w:t>
+      </w:r>
+      <w:proofErr w:type="spellEnd"/>
       <w:r>
         <w:rPr>
           <w:rFonts w:ascii="Times New Roman" w:hAnsi="Times New Roman" w:cs="Times New Roman"/>
@@ -4053,6 +4883,15 @@
           <w:szCs w:val="24"/>
           <w:shd w:val="clear" w:color="auto" w:fill="FFFFFF"/>
         </w:rPr>
+        <w:t xml:space="preserve"> Help</w:t>
+      </w:r>
+      <w:r>
+        <w:rPr>
+          <w:rFonts w:ascii="Times New Roman" w:hAnsi="Times New Roman" w:cs="Times New Roman"/>
+          <w:sz w:val="24"/>
+          <w:szCs w:val="24"/>
+          <w:shd w:val="clear" w:color="auto" w:fill="FFFFFF"/>
+        </w:rPr>
         <w:t>)</w:t>
       </w:r>
     </w:p>
@@ -4079,7 +4918,27 @@
           <w:sz w:val="24"/>
           <w:szCs w:val="24"/>
         </w:rPr>
-        <w:t>Use hyperlinks to view help for each RainbowSTORM screen</w:t>
+        <w:t xml:space="preserve">Use hyperlinks to view help for each </w:t>
+      </w:r>
+      <w:proofErr w:type="spellStart"/>
+      <w:r>
+        <w:rPr>
+          <w:rFonts w:ascii="Times New Roman" w:eastAsia="Times New Roman" w:hAnsi="Times New Roman" w:cs="Times New Roman"/>
+          <w:color w:val="000000" w:themeColor="text1"/>
+          <w:sz w:val="24"/>
+          <w:szCs w:val="24"/>
+        </w:rPr>
+        <w:t>RainbowSTORM</w:t>
+      </w:r>
+      <w:proofErr w:type="spellEnd"/>
+      <w:r>
+        <w:rPr>
+          <w:rFonts w:ascii="Times New Roman" w:eastAsia="Times New Roman" w:hAnsi="Times New Roman" w:cs="Times New Roman"/>
+          <w:color w:val="000000" w:themeColor="text1"/>
+          <w:sz w:val="24"/>
+          <w:szCs w:val="24"/>
+        </w:rPr>
+        <w:t xml:space="preserve"> screen</w:t>
       </w:r>
     </w:p>
     <w:p>

</xml_diff>